<commit_message>
added git command to change the origin url
</commit_message>
<xml_diff>
--- a/Git Commands.docx
+++ b/Git Commands.docx
@@ -2746,37 +2746,25 @@
         </w:rPr>
         <w:tab/>
       </w:r>
-      <w:r>
-        <w:rPr>
-          <w:rFonts w:ascii="Arial" w:hAnsi="Arial" w:cs="Arial"/>
-        </w:rPr>
-        <w:tab/>
-      </w:r>
-    </w:p>
-    <w:p>
-      <w:pPr>
-        <w:rPr>
-          <w:rFonts w:ascii="Arial" w:hAnsi="Arial" w:cs="Arial"/>
-        </w:rPr>
-      </w:pPr>
-      <w:r>
-        <w:rPr>
-          <w:rFonts w:ascii="Arial" w:hAnsi="Arial" w:cs="Arial"/>
-        </w:rPr>
-        <w:tab/>
-      </w:r>
-    </w:p>
-    <w:p>
-      <w:pPr>
-        <w:rPr>
-          <w:rFonts w:ascii="Arial" w:hAnsi="Arial" w:cs="Arial"/>
-        </w:rPr>
-      </w:pPr>
-      <w:r>
-        <w:rPr>
-          <w:rFonts w:ascii="Arial" w:hAnsi="Arial" w:cs="Arial"/>
-        </w:rPr>
-        <w:tab/>
+    </w:p>
+    <w:p>
+      <w:pPr>
+        <w:rPr>
+          <w:rFonts w:ascii="Arial" w:hAnsi="Arial" w:cs="Arial"/>
+        </w:rPr>
+      </w:pPr>
+    </w:p>
+    <w:p>
+      <w:pPr>
+        <w:ind w:left="720"/>
+        <w:rPr>
+          <w:rFonts w:ascii="Arial" w:hAnsi="Arial" w:cs="Arial"/>
+        </w:rPr>
+      </w:pPr>
+      <w:r>
+        <w:rPr>
+          <w:rFonts w:ascii="Arial" w:hAnsi="Arial" w:cs="Arial"/>
+        </w:rPr>
         <w:t xml:space="preserve">- </w:t>
       </w:r>
       <w:r>
@@ -2785,6 +2773,118 @@
           <w:b/>
           <w:bCs/>
         </w:rPr>
+        <w:t>git remote set-</w:t>
+      </w:r>
+      <w:proofErr w:type="spellStart"/>
+      <w:r>
+        <w:rPr>
+          <w:rFonts w:ascii="Arial" w:hAnsi="Arial" w:cs="Arial"/>
+          <w:b/>
+          <w:bCs/>
+        </w:rPr>
+        <w:t>url</w:t>
+      </w:r>
+      <w:proofErr w:type="spellEnd"/>
+      <w:r>
+        <w:rPr>
+          <w:rFonts w:ascii="Arial" w:hAnsi="Arial" w:cs="Arial"/>
+          <w:b/>
+          <w:bCs/>
+        </w:rPr>
+        <w:t xml:space="preserve"> origin &lt;</w:t>
+      </w:r>
+      <w:proofErr w:type="spellStart"/>
+      <w:r>
+        <w:rPr>
+          <w:rFonts w:ascii="Arial" w:hAnsi="Arial" w:cs="Arial"/>
+          <w:b/>
+          <w:bCs/>
+        </w:rPr>
+        <w:t>new_url</w:t>
+      </w:r>
+      <w:proofErr w:type="spellEnd"/>
+      <w:r>
+        <w:rPr>
+          <w:rFonts w:ascii="Arial" w:hAnsi="Arial" w:cs="Arial"/>
+          <w:b/>
+          <w:bCs/>
+        </w:rPr>
+        <w:t>&gt;</w:t>
+      </w:r>
+      <w:r>
+        <w:rPr>
+          <w:rFonts w:ascii="Arial" w:hAnsi="Arial" w:cs="Arial"/>
+        </w:rPr>
+        <w:t xml:space="preserve"> (</w:t>
+      </w:r>
+      <w:r>
+        <w:rPr>
+          <w:rFonts w:ascii="Arial" w:hAnsi="Arial" w:cs="Arial"/>
+          <w:color w:val="4472C4" w:themeColor="accent1"/>
+        </w:rPr>
+        <w:t xml:space="preserve">this is used to change the remote location or repository of a </w:t>
+      </w:r>
+      <w:proofErr w:type="spellStart"/>
+      <w:r>
+        <w:rPr>
+          <w:rFonts w:ascii="Arial" w:hAnsi="Arial" w:cs="Arial"/>
+          <w:color w:val="4472C4" w:themeColor="accent1"/>
+        </w:rPr>
+        <w:t>git</w:t>
+      </w:r>
+      <w:proofErr w:type="spellEnd"/>
+      <w:r>
+        <w:rPr>
+          <w:rFonts w:ascii="Arial" w:hAnsi="Arial" w:cs="Arial"/>
+          <w:color w:val="4472C4" w:themeColor="accent1"/>
+        </w:rPr>
+        <w:t xml:space="preserve"> repo</w:t>
+      </w:r>
+      <w:r>
+        <w:rPr>
+          <w:rFonts w:ascii="Arial" w:hAnsi="Arial" w:cs="Arial"/>
+        </w:rPr>
+        <w:t>)</w:t>
+      </w:r>
+      <w:r>
+        <w:rPr>
+          <w:rFonts w:ascii="Arial" w:hAnsi="Arial" w:cs="Arial"/>
+        </w:rPr>
+        <w:tab/>
+      </w:r>
+    </w:p>
+    <w:p>
+      <w:pPr>
+        <w:rPr>
+          <w:rFonts w:ascii="Arial" w:hAnsi="Arial" w:cs="Arial"/>
+        </w:rPr>
+      </w:pPr>
+      <w:r>
+        <w:rPr>
+          <w:rFonts w:ascii="Arial" w:hAnsi="Arial" w:cs="Arial"/>
+        </w:rPr>
+        <w:tab/>
+      </w:r>
+    </w:p>
+    <w:p>
+      <w:pPr>
+        <w:rPr>
+          <w:rFonts w:ascii="Arial" w:hAnsi="Arial" w:cs="Arial"/>
+        </w:rPr>
+      </w:pPr>
+      <w:r>
+        <w:rPr>
+          <w:rFonts w:ascii="Arial" w:hAnsi="Arial" w:cs="Arial"/>
+        </w:rPr>
+        <w:tab/>
+        <w:t xml:space="preserve">- </w:t>
+      </w:r>
+      <w:r>
+        <w:rPr>
+          <w:rFonts w:ascii="Arial" w:hAnsi="Arial" w:cs="Arial"/>
+          <w:b/>
+          <w:bCs/>
+        </w:rPr>
         <w:t>git remote</w:t>
       </w:r>
       <w:r>
@@ -3360,6 +3460,7 @@
         <w:rPr>
           <w:rFonts w:ascii="Arial" w:hAnsi="Arial" w:cs="Arial"/>
         </w:rPr>
+        <w:lastRenderedPageBreak/>
         <w:tab/>
       </w:r>
     </w:p>

</xml_diff>